<commit_message>
them bao cao final
</commit_message>
<xml_diff>
--- a/phieu_hoc_tap_ca_nhan_va_nhom.docx
+++ b/phieu_hoc_tap_ca_nhan_va_nhom.docx
@@ -4481,14 +4481,12 @@
               </w:rPr>
               <w:t xml:space="preserve"> </w:t>
             </w:r>
-            <w:proofErr w:type="spellStart"/>
-            <w:r>
-              <w:rPr>
-                <w:lang w:val="en-US"/>
-              </w:rPr>
-              <w:t>trello</w:t>
-            </w:r>
-            <w:proofErr w:type="spellEnd"/>
+            <w:r>
+              <w:rPr>
+                <w:lang w:val="en-US"/>
+              </w:rPr>
+              <w:t>Jira</w:t>
+            </w:r>
             <w:r>
               <w:rPr>
                 <w:lang w:val="en-US"/>
@@ -4677,14 +4675,12 @@
               </w:rPr>
               <w:t xml:space="preserve"> </w:t>
             </w:r>
-            <w:proofErr w:type="spellStart"/>
-            <w:r>
-              <w:rPr>
-                <w:lang w:val="en-US"/>
-              </w:rPr>
-              <w:t>trello</w:t>
-            </w:r>
-            <w:proofErr w:type="spellEnd"/>
+            <w:r>
+              <w:rPr>
+                <w:lang w:val="en-US"/>
+              </w:rPr>
+              <w:t>Jira</w:t>
+            </w:r>
             <w:r>
               <w:rPr>
                 <w:lang w:val="en-US"/>
@@ -6349,8 +6345,6 @@
         </w:rPr>
         <w:t xml:space="preserve"> 10</w:t>
       </w:r>
-      <w:bookmarkStart w:id="1" w:name="_GoBack"/>
-      <w:bookmarkEnd w:id="1"/>
     </w:p>
     <w:p>
       <w:pPr>
@@ -7688,14 +7682,14 @@
               </w:rPr>
               <w:t xml:space="preserve"> </w:t>
             </w:r>
-            <w:proofErr w:type="spellStart"/>
-            <w:r>
-              <w:rPr>
-                <w:lang w:val="en-US"/>
-              </w:rPr>
-              <w:t>trello</w:t>
-            </w:r>
-            <w:proofErr w:type="spellEnd"/>
+            <w:r>
+              <w:rPr>
+                <w:lang w:val="en-US"/>
+              </w:rPr>
+              <w:t>Jira</w:t>
+            </w:r>
+            <w:bookmarkStart w:id="1" w:name="_GoBack"/>
+            <w:bookmarkEnd w:id="1"/>
             <w:r>
               <w:rPr>
                 <w:lang w:val="en-US"/>

</xml_diff>